<commit_message>
templates update in data folder
</commit_message>
<xml_diff>
--- a/data/Template_with_Bookmarks_ICR142_Report.docx
+++ b/data/Template_with_Bookmarks_ICR142_Report.docx
@@ -112,10 +112,45 @@
             <w:pPr>
               <w:rPr>
                 <w:rFonts w:ascii="Arial" w:hAnsi="Arial" w:cs="Arial"/>
+                <w:b/>
+                <w:sz w:val="24"/>
+                <w:szCs w:val="24"/>
               </w:rPr>
             </w:pPr>
-            <w:bookmarkStart w:id="0" w:name="_GoBack"/>
-            <w:bookmarkEnd w:id="0"/>
+          </w:p>
+        </w:tc>
+        <w:tc>
+          <w:tcPr>
+            <w:tcW w:w="7743" w:type="dxa"/>
+            <w:gridSpan w:val="4"/>
+          </w:tcPr>
+          <w:p>
+            <w:pPr>
+              <w:rPr>
+                <w:rFonts w:ascii="Arial" w:hAnsi="Arial" w:cs="Arial"/>
+                <w:b/>
+                <w:sz w:val="24"/>
+                <w:szCs w:val="24"/>
+              </w:rPr>
+            </w:pPr>
+          </w:p>
+        </w:tc>
+      </w:tr>
+      <w:tr>
+        <w:trPr>
+          <w:trHeight w:val="254"/>
+        </w:trPr>
+        <w:tc>
+          <w:tcPr>
+            <w:tcW w:w="2235" w:type="dxa"/>
+            <w:gridSpan w:val="2"/>
+          </w:tcPr>
+          <w:p>
+            <w:pPr>
+              <w:rPr>
+                <w:rFonts w:ascii="Arial" w:hAnsi="Arial" w:cs="Arial"/>
+              </w:rPr>
+            </w:pPr>
           </w:p>
         </w:tc>
         <w:tc>
@@ -188,7 +223,7 @@
                 <w:sz w:val="24"/>
               </w:rPr>
             </w:pPr>
-            <w:bookmarkStart w:id="1" w:name="Submitter"/>
+            <w:bookmarkStart w:id="0" w:name="Submitter"/>
             <w:r>
               <w:rPr>
                 <w:rFonts w:ascii="Arial" w:hAnsi="Arial" w:cs="Arial"/>
@@ -197,7 +232,7 @@
               </w:rPr>
               <w:t>Submitter</w:t>
             </w:r>
-            <w:bookmarkEnd w:id="1"/>
+            <w:bookmarkEnd w:id="0"/>
           </w:p>
         </w:tc>
         <w:tc>
@@ -373,7 +408,7 @@
                       <w:b/>
                     </w:rPr>
                   </w:pPr>
-                  <w:bookmarkStart w:id="2" w:name="O_sens"/>
+                  <w:bookmarkStart w:id="1" w:name="O_sens"/>
                   <w:r>
                     <w:rPr>
                       <w:rFonts w:ascii="Arial" w:hAnsi="Arial" w:cs="Arial"/>
@@ -381,15 +416,31 @@
                     </w:rPr>
                     <w:t>0</w:t>
                   </w:r>
+                  <w:bookmarkEnd w:id="1"/>
+                  <w:r>
+                    <w:rPr>
+                      <w:rFonts w:ascii="Arial" w:hAnsi="Arial" w:cs="Arial"/>
+                      <w:b/>
+                    </w:rPr>
+                    <w:t xml:space="preserve"> sensitivity, </w:t>
+                  </w:r>
+                  <w:bookmarkStart w:id="2" w:name="O_spec"/>
+                  <w:r>
+                    <w:rPr>
+                      <w:rFonts w:ascii="Arial" w:hAnsi="Arial" w:cs="Arial"/>
+                      <w:b/>
+                    </w:rPr>
+                    <w:t>0</w:t>
+                  </w:r>
                   <w:bookmarkEnd w:id="2"/>
                   <w:r>
                     <w:rPr>
                       <w:rFonts w:ascii="Arial" w:hAnsi="Arial" w:cs="Arial"/>
                       <w:b/>
                     </w:rPr>
-                    <w:t xml:space="preserve"> sensitivity, </w:t>
-                  </w:r>
-                  <w:bookmarkStart w:id="3" w:name="O_spec"/>
+                    <w:t xml:space="preserve"> specificity, </w:t>
+                  </w:r>
+                  <w:bookmarkStart w:id="3" w:name="O_fdr"/>
                   <w:r>
                     <w:rPr>
                       <w:rFonts w:ascii="Arial" w:hAnsi="Arial" w:cs="Arial"/>
@@ -398,22 +449,6 @@
                     <w:t>0</w:t>
                   </w:r>
                   <w:bookmarkEnd w:id="3"/>
-                  <w:r>
-                    <w:rPr>
-                      <w:rFonts w:ascii="Arial" w:hAnsi="Arial" w:cs="Arial"/>
-                      <w:b/>
-                    </w:rPr>
-                    <w:t xml:space="preserve"> specificity, </w:t>
-                  </w:r>
-                  <w:bookmarkStart w:id="4" w:name="O_fdr"/>
-                  <w:r>
-                    <w:rPr>
-                      <w:rFonts w:ascii="Arial" w:hAnsi="Arial" w:cs="Arial"/>
-                      <w:b/>
-                    </w:rPr>
-                    <w:t>0</w:t>
-                  </w:r>
-                  <w:bookmarkEnd w:id="4"/>
                   <w:r>
                     <w:rPr>
                       <w:rFonts w:ascii="Arial" w:hAnsi="Arial" w:cs="Arial"/>
@@ -465,7 +500,7 @@
                       <w:b/>
                     </w:rPr>
                   </w:pPr>
-                  <w:bookmarkStart w:id="5" w:name="I_sens"/>
+                  <w:bookmarkStart w:id="4" w:name="I_sens"/>
                   <w:r>
                     <w:rPr>
                       <w:rFonts w:ascii="Arial" w:hAnsi="Arial" w:cs="Arial"/>
@@ -473,15 +508,31 @@
                     </w:rPr>
                     <w:t>0</w:t>
                   </w:r>
+                  <w:bookmarkEnd w:id="4"/>
+                  <w:r>
+                    <w:rPr>
+                      <w:rFonts w:ascii="Arial" w:hAnsi="Arial" w:cs="Arial"/>
+                      <w:b/>
+                    </w:rPr>
+                    <w:t xml:space="preserve"> sensitivity, </w:t>
+                  </w:r>
+                  <w:bookmarkStart w:id="5" w:name="I_spec"/>
+                  <w:r>
+                    <w:rPr>
+                      <w:rFonts w:ascii="Arial" w:hAnsi="Arial" w:cs="Arial"/>
+                      <w:b/>
+                    </w:rPr>
+                    <w:t>0</w:t>
+                  </w:r>
                   <w:bookmarkEnd w:id="5"/>
                   <w:r>
                     <w:rPr>
                       <w:rFonts w:ascii="Arial" w:hAnsi="Arial" w:cs="Arial"/>
                       <w:b/>
                     </w:rPr>
-                    <w:t xml:space="preserve"> sensitivity, </w:t>
-                  </w:r>
-                  <w:bookmarkStart w:id="6" w:name="I_spec"/>
+                    <w:t xml:space="preserve"> specificity, </w:t>
+                  </w:r>
+                  <w:bookmarkStart w:id="6" w:name="I_fdr"/>
                   <w:r>
                     <w:rPr>
                       <w:rFonts w:ascii="Arial" w:hAnsi="Arial" w:cs="Arial"/>
@@ -490,22 +541,6 @@
                     <w:t>0</w:t>
                   </w:r>
                   <w:bookmarkEnd w:id="6"/>
-                  <w:r>
-                    <w:rPr>
-                      <w:rFonts w:ascii="Arial" w:hAnsi="Arial" w:cs="Arial"/>
-                      <w:b/>
-                    </w:rPr>
-                    <w:t xml:space="preserve"> specificity, </w:t>
-                  </w:r>
-                  <w:bookmarkStart w:id="7" w:name="I_fdr"/>
-                  <w:r>
-                    <w:rPr>
-                      <w:rFonts w:ascii="Arial" w:hAnsi="Arial" w:cs="Arial"/>
-                      <w:b/>
-                    </w:rPr>
-                    <w:t>0</w:t>
-                  </w:r>
-                  <w:bookmarkEnd w:id="7"/>
                   <w:r>
                     <w:rPr>
                       <w:rFonts w:ascii="Arial" w:hAnsi="Arial" w:cs="Arial"/>
@@ -557,7 +592,7 @@
                       <w:b/>
                     </w:rPr>
                   </w:pPr>
-                  <w:bookmarkStart w:id="8" w:name="B_sens"/>
+                  <w:bookmarkStart w:id="7" w:name="B_sens"/>
                   <w:r>
                     <w:rPr>
                       <w:rFonts w:ascii="Arial" w:hAnsi="Arial" w:cs="Arial"/>
@@ -565,15 +600,31 @@
                     </w:rPr>
                     <w:t>0</w:t>
                   </w:r>
+                  <w:bookmarkEnd w:id="7"/>
+                  <w:r>
+                    <w:rPr>
+                      <w:rFonts w:ascii="Arial" w:hAnsi="Arial" w:cs="Arial"/>
+                      <w:b/>
+                    </w:rPr>
+                    <w:t xml:space="preserve"> sensitivity, </w:t>
+                  </w:r>
+                  <w:bookmarkStart w:id="8" w:name="B_spec"/>
+                  <w:r>
+                    <w:rPr>
+                      <w:rFonts w:ascii="Arial" w:hAnsi="Arial" w:cs="Arial"/>
+                      <w:b/>
+                    </w:rPr>
+                    <w:t>0</w:t>
+                  </w:r>
                   <w:bookmarkEnd w:id="8"/>
                   <w:r>
                     <w:rPr>
                       <w:rFonts w:ascii="Arial" w:hAnsi="Arial" w:cs="Arial"/>
                       <w:b/>
                     </w:rPr>
-                    <w:t xml:space="preserve"> sensitivity, </w:t>
-                  </w:r>
-                  <w:bookmarkStart w:id="9" w:name="B_spec"/>
+                    <w:t xml:space="preserve"> specificity, </w:t>
+                  </w:r>
+                  <w:bookmarkStart w:id="9" w:name="B_fdr"/>
                   <w:r>
                     <w:rPr>
                       <w:rFonts w:ascii="Arial" w:hAnsi="Arial" w:cs="Arial"/>
@@ -582,22 +633,6 @@
                     <w:t>0</w:t>
                   </w:r>
                   <w:bookmarkEnd w:id="9"/>
-                  <w:r>
-                    <w:rPr>
-                      <w:rFonts w:ascii="Arial" w:hAnsi="Arial" w:cs="Arial"/>
-                      <w:b/>
-                    </w:rPr>
-                    <w:t xml:space="preserve"> specificity, </w:t>
-                  </w:r>
-                  <w:bookmarkStart w:id="10" w:name="B_fdr"/>
-                  <w:r>
-                    <w:rPr>
-                      <w:rFonts w:ascii="Arial" w:hAnsi="Arial" w:cs="Arial"/>
-                      <w:b/>
-                    </w:rPr>
-                    <w:t>0</w:t>
-                  </w:r>
-                  <w:bookmarkEnd w:id="10"/>
                   <w:r>
                     <w:rPr>
                       <w:rFonts w:ascii="Arial" w:hAnsi="Arial" w:cs="Arial"/>
@@ -641,14 +676,14 @@
                     </w:rPr>
                     <w:t xml:space="preserve">Missed </w:t>
                   </w:r>
-                  <w:bookmarkStart w:id="11" w:name="A"/>
+                  <w:bookmarkStart w:id="10" w:name="A"/>
                   <w:r>
                     <w:rPr>
                       <w:rFonts w:ascii="Arial" w:hAnsi="Arial" w:cs="Arial"/>
                     </w:rPr>
                     <w:t>X</w:t>
                   </w:r>
-                  <w:bookmarkEnd w:id="11"/>
+                  <w:bookmarkEnd w:id="10"/>
                   <w:r>
                     <w:rPr>
                       <w:rFonts w:ascii="Arial" w:hAnsi="Arial" w:cs="Arial"/>
@@ -704,14 +739,14 @@
                     </w:rPr>
                     <w:t xml:space="preserve">False positives at </w:t>
                   </w:r>
-                  <w:bookmarkStart w:id="12" w:name="B"/>
+                  <w:bookmarkStart w:id="11" w:name="B"/>
                   <w:r>
                     <w:rPr>
                       <w:rFonts w:ascii="Arial" w:hAnsi="Arial" w:cs="Arial"/>
                     </w:rPr>
                     <w:t>X</w:t>
                   </w:r>
-                  <w:bookmarkEnd w:id="12"/>
+                  <w:bookmarkEnd w:id="11"/>
                   <w:r>
                     <w:rPr>
                       <w:rFonts w:ascii="Arial" w:hAnsi="Arial" w:cs="Arial"/>
@@ -761,19 +796,57 @@
                       <w:rFonts w:ascii="Arial" w:hAnsi="Arial" w:cs="Arial"/>
                     </w:rPr>
                   </w:pPr>
-                  <w:bookmarkStart w:id="13" w:name="miss_variants"/>
+                  <w:bookmarkStart w:id="12" w:name="miss_variant"/>
                   <w:r>
                     <w:rPr>
                       <w:rFonts w:ascii="Arial" w:hAnsi="Arial" w:cs="Arial"/>
                     </w:rPr>
                     <w:t>X</w:t>
                   </w:r>
+                  <w:bookmarkEnd w:id="12"/>
+                  <w:r>
+                    <w:rPr>
+                      <w:rFonts w:ascii="Arial" w:hAnsi="Arial" w:cs="Arial"/>
+                    </w:rPr>
+                    <w:t xml:space="preserve"> variant</w:t>
+                  </w:r>
+                  <w:r>
+                    <w:rPr>
+                      <w:rFonts w:ascii="Arial" w:hAnsi="Arial" w:cs="Arial"/>
+                    </w:rPr>
+                    <w:t>(</w:t>
+                  </w:r>
+                  <w:r>
+                    <w:rPr>
+                      <w:rFonts w:ascii="Arial" w:hAnsi="Arial" w:cs="Arial"/>
+                    </w:rPr>
+                    <w:t>s</w:t>
+                  </w:r>
+                  <w:r>
+                    <w:rPr>
+                      <w:rFonts w:ascii="Arial" w:hAnsi="Arial" w:cs="Arial"/>
+                    </w:rPr>
+                    <w:t>)</w:t>
+                  </w:r>
+                  <w:r>
+                    <w:rPr>
+                      <w:rFonts w:ascii="Arial" w:hAnsi="Arial" w:cs="Arial"/>
+                    </w:rPr>
+                    <w:t xml:space="preserve"> and </w:t>
+                  </w:r>
+                  <w:bookmarkStart w:id="13" w:name="miss_negative"/>
+                  <w:r>
+                    <w:rPr>
+                      <w:rFonts w:ascii="Arial" w:hAnsi="Arial" w:cs="Arial"/>
+                    </w:rPr>
+                    <w:t>X</w:t>
+                  </w:r>
                   <w:bookmarkEnd w:id="13"/>
                   <w:r>
                     <w:rPr>
                       <w:rFonts w:ascii="Arial" w:hAnsi="Arial" w:cs="Arial"/>
                     </w:rPr>
-                    <w:t xml:space="preserve"> variant</w:t>
+                    <w:t xml:space="preserve"> negative site</w:t>
                   </w:r>
                   <w:r>
                     <w:rPr>
@@ -797,9 +870,9 @@
                     <w:rPr>
                       <w:rFonts w:ascii="Arial" w:hAnsi="Arial" w:cs="Arial"/>
                     </w:rPr>
-                    <w:t xml:space="preserve"> and </w:t>
-                  </w:r>
-                  <w:bookmarkStart w:id="14" w:name="miss_negative"/>
+                    <w:t xml:space="preserve"> in </w:t>
+                  </w:r>
+                  <w:bookmarkStart w:id="14" w:name="miss_samples"/>
                   <w:r>
                     <w:rPr>
                       <w:rFonts w:ascii="Arial" w:hAnsi="Arial" w:cs="Arial"/>
@@ -807,44 +880,6 @@
                     <w:t>X</w:t>
                   </w:r>
                   <w:bookmarkEnd w:id="14"/>
-                  <w:r>
-                    <w:rPr>
-                      <w:rFonts w:ascii="Arial" w:hAnsi="Arial" w:cs="Arial"/>
-                    </w:rPr>
-                    <w:t xml:space="preserve"> negative site</w:t>
-                  </w:r>
-                  <w:r>
-                    <w:rPr>
-                      <w:rFonts w:ascii="Arial" w:hAnsi="Arial" w:cs="Arial"/>
-                    </w:rPr>
-                    <w:t>(</w:t>
-                  </w:r>
-                  <w:r>
-                    <w:rPr>
-                      <w:rFonts w:ascii="Arial" w:hAnsi="Arial" w:cs="Arial"/>
-                    </w:rPr>
-                    <w:t>s</w:t>
-                  </w:r>
-                  <w:r>
-                    <w:rPr>
-                      <w:rFonts w:ascii="Arial" w:hAnsi="Arial" w:cs="Arial"/>
-                    </w:rPr>
-                    <w:t>)</w:t>
-                  </w:r>
-                  <w:r>
-                    <w:rPr>
-                      <w:rFonts w:ascii="Arial" w:hAnsi="Arial" w:cs="Arial"/>
-                    </w:rPr>
-                    <w:t xml:space="preserve"> in </w:t>
-                  </w:r>
-                  <w:bookmarkStart w:id="15" w:name="miss_samples"/>
-                  <w:r>
-                    <w:rPr>
-                      <w:rFonts w:ascii="Arial" w:hAnsi="Arial" w:cs="Arial"/>
-                    </w:rPr>
-                    <w:t>X</w:t>
-                  </w:r>
-                  <w:bookmarkEnd w:id="15"/>
                   <w:r>
                     <w:rPr>
                       <w:rFonts w:ascii="Arial" w:hAnsi="Arial" w:cs="Arial"/>
@@ -894,6 +929,8 @@
             </w:pPr>
           </w:p>
         </w:tc>
+        <w:bookmarkStart w:id="15" w:name="_GoBack"/>
+        <w:bookmarkEnd w:id="15"/>
       </w:tr>
       <w:tr>
         <w:trPr>
@@ -1226,7 +1263,7 @@
                 <w:sz w:val="20"/>
                 <w:szCs w:val="20"/>
               </w:rPr>
-              <w:t>384</w:t>
+              <w:t>387</w:t>
             </w:r>
             <w:r>
               <w:rPr>
@@ -1253,7 +1290,7 @@
                 <w:sz w:val="20"/>
                 <w:szCs w:val="20"/>
               </w:rPr>
-              <w:t>259</w:t>
+              <w:t>261</w:t>
             </w:r>
             <w:r>
               <w:rPr>
@@ -1514,7 +1551,7 @@
         <w:rFonts w:ascii="Arial" w:hAnsi="Arial" w:cs="Arial"/>
         <w:noProof/>
       </w:rPr>
-      <w:t>2018-06-11</w:t>
+      <w:t>2018-06-13</w:t>
     </w:r>
     <w:r>
       <w:rPr>
@@ -3710,7 +3747,7 @@
 </file>
 
 <file path=customXml/itemProps1.xml><?xml version="1.0" encoding="utf-8"?>
-<ds:datastoreItem xmlns:ds="http://schemas.openxmlformats.org/officeDocument/2006/customXml" ds:itemID="{52562761-3F11-4824-9369-9089FE2FBA8C}">
+<ds:datastoreItem xmlns:ds="http://schemas.openxmlformats.org/officeDocument/2006/customXml" ds:itemID="{5CA33F5D-84CA-4938-80E8-E36C34CF46E7}">
   <ds:schemaRefs>
     <ds:schemaRef ds:uri="http://schemas.openxmlformats.org/officeDocument/2006/bibliography"/>
   </ds:schemaRefs>

</xml_diff>

<commit_message>
Minor changes in Report template
</commit_message>
<xml_diff>
--- a/data/Template_with_Bookmarks_ICR142_Report.docx
+++ b/data/Template_with_Bookmarks_ICR142_Report.docx
@@ -251,20 +251,6 @@
                 <w:sz w:val="24"/>
               </w:rPr>
             </w:pPr>
-            <w:r>
-              <w:rPr>
-                <w:rFonts w:ascii="Arial" w:hAnsi="Arial" w:cs="Arial"/>
-                <w:sz w:val="24"/>
-              </w:rPr>
-              <w:t>Version</w:t>
-            </w:r>
-            <w:r>
-              <w:rPr>
-                <w:rFonts w:ascii="Arial" w:hAnsi="Arial" w:cs="Arial"/>
-                <w:sz w:val="24"/>
-              </w:rPr>
-              <w:t>:</w:t>
-            </w:r>
           </w:p>
         </w:tc>
         <w:tc>
@@ -285,14 +271,6 @@
                 <w:sz w:val="24"/>
               </w:rPr>
             </w:pPr>
-            <w:r>
-              <w:rPr>
-                <w:rFonts w:ascii="Arial" w:hAnsi="Arial" w:cs="Arial"/>
-                <w:b/>
-                <w:sz w:val="24"/>
-              </w:rPr>
-              <w:t>1.0.0</w:t>
-            </w:r>
           </w:p>
         </w:tc>
       </w:tr>
@@ -383,7 +361,6 @@
                       <w:b/>
                     </w:rPr>
                   </w:pPr>
-                  <w:bookmarkStart w:id="1" w:name="_GoBack"/>
                   <w:r>
                     <w:rPr>
                       <w:rFonts w:ascii="Arial" w:hAnsi="Arial" w:cs="Arial"/>
@@ -409,7 +386,7 @@
                       <w:b/>
                     </w:rPr>
                   </w:pPr>
-                  <w:bookmarkStart w:id="2" w:name="O_sens"/>
+                  <w:bookmarkStart w:id="1" w:name="O_sens"/>
                   <w:r>
                     <w:rPr>
                       <w:rFonts w:ascii="Arial" w:hAnsi="Arial" w:cs="Arial"/>
@@ -417,15 +394,31 @@
                     </w:rPr>
                     <w:t>0</w:t>
                   </w:r>
+                  <w:bookmarkEnd w:id="1"/>
+                  <w:r>
+                    <w:rPr>
+                      <w:rFonts w:ascii="Arial" w:hAnsi="Arial" w:cs="Arial"/>
+                      <w:b/>
+                    </w:rPr>
+                    <w:t xml:space="preserve"> sensitivity, </w:t>
+                  </w:r>
+                  <w:bookmarkStart w:id="2" w:name="O_spec"/>
+                  <w:r>
+                    <w:rPr>
+                      <w:rFonts w:ascii="Arial" w:hAnsi="Arial" w:cs="Arial"/>
+                      <w:b/>
+                    </w:rPr>
+                    <w:t>0</w:t>
+                  </w:r>
                   <w:bookmarkEnd w:id="2"/>
                   <w:r>
                     <w:rPr>
                       <w:rFonts w:ascii="Arial" w:hAnsi="Arial" w:cs="Arial"/>
                       <w:b/>
                     </w:rPr>
-                    <w:t xml:space="preserve"> sensitivity, </w:t>
-                  </w:r>
-                  <w:bookmarkStart w:id="3" w:name="O_spec"/>
+                    <w:t xml:space="preserve"> specificity, </w:t>
+                  </w:r>
+                  <w:bookmarkStart w:id="3" w:name="O_fdr"/>
                   <w:r>
                     <w:rPr>
                       <w:rFonts w:ascii="Arial" w:hAnsi="Arial" w:cs="Arial"/>
@@ -434,22 +427,6 @@
                     <w:t>0</w:t>
                   </w:r>
                   <w:bookmarkEnd w:id="3"/>
-                  <w:r>
-                    <w:rPr>
-                      <w:rFonts w:ascii="Arial" w:hAnsi="Arial" w:cs="Arial"/>
-                      <w:b/>
-                    </w:rPr>
-                    <w:t xml:space="preserve"> specificity, </w:t>
-                  </w:r>
-                  <w:bookmarkStart w:id="4" w:name="O_fdr"/>
-                  <w:r>
-                    <w:rPr>
-                      <w:rFonts w:ascii="Arial" w:hAnsi="Arial" w:cs="Arial"/>
-                      <w:b/>
-                    </w:rPr>
-                    <w:t>0</w:t>
-                  </w:r>
-                  <w:bookmarkEnd w:id="4"/>
                   <w:r>
                     <w:rPr>
                       <w:rFonts w:ascii="Arial" w:hAnsi="Arial" w:cs="Arial"/>
@@ -501,7 +478,7 @@
                       <w:b/>
                     </w:rPr>
                   </w:pPr>
-                  <w:bookmarkStart w:id="5" w:name="I_sens"/>
+                  <w:bookmarkStart w:id="4" w:name="I_sens"/>
                   <w:r>
                     <w:rPr>
                       <w:rFonts w:ascii="Arial" w:hAnsi="Arial" w:cs="Arial"/>
@@ -509,15 +486,31 @@
                     </w:rPr>
                     <w:t>0</w:t>
                   </w:r>
+                  <w:bookmarkEnd w:id="4"/>
+                  <w:r>
+                    <w:rPr>
+                      <w:rFonts w:ascii="Arial" w:hAnsi="Arial" w:cs="Arial"/>
+                      <w:b/>
+                    </w:rPr>
+                    <w:t xml:space="preserve"> sensitivity, </w:t>
+                  </w:r>
+                  <w:bookmarkStart w:id="5" w:name="I_spec"/>
+                  <w:r>
+                    <w:rPr>
+                      <w:rFonts w:ascii="Arial" w:hAnsi="Arial" w:cs="Arial"/>
+                      <w:b/>
+                    </w:rPr>
+                    <w:t>0</w:t>
+                  </w:r>
                   <w:bookmarkEnd w:id="5"/>
                   <w:r>
                     <w:rPr>
                       <w:rFonts w:ascii="Arial" w:hAnsi="Arial" w:cs="Arial"/>
                       <w:b/>
                     </w:rPr>
-                    <w:t xml:space="preserve"> sensitivity, </w:t>
-                  </w:r>
-                  <w:bookmarkStart w:id="6" w:name="I_spec"/>
+                    <w:t xml:space="preserve"> specificity, </w:t>
+                  </w:r>
+                  <w:bookmarkStart w:id="6" w:name="I_fdr"/>
                   <w:r>
                     <w:rPr>
                       <w:rFonts w:ascii="Arial" w:hAnsi="Arial" w:cs="Arial"/>
@@ -526,22 +519,6 @@
                     <w:t>0</w:t>
                   </w:r>
                   <w:bookmarkEnd w:id="6"/>
-                  <w:r>
-                    <w:rPr>
-                      <w:rFonts w:ascii="Arial" w:hAnsi="Arial" w:cs="Arial"/>
-                      <w:b/>
-                    </w:rPr>
-                    <w:t xml:space="preserve"> specificity, </w:t>
-                  </w:r>
-                  <w:bookmarkStart w:id="7" w:name="I_fdr"/>
-                  <w:r>
-                    <w:rPr>
-                      <w:rFonts w:ascii="Arial" w:hAnsi="Arial" w:cs="Arial"/>
-                      <w:b/>
-                    </w:rPr>
-                    <w:t>0</w:t>
-                  </w:r>
-                  <w:bookmarkEnd w:id="7"/>
                   <w:r>
                     <w:rPr>
                       <w:rFonts w:ascii="Arial" w:hAnsi="Arial" w:cs="Arial"/>
@@ -593,7 +570,7 @@
                       <w:b/>
                     </w:rPr>
                   </w:pPr>
-                  <w:bookmarkStart w:id="8" w:name="B_sens"/>
+                  <w:bookmarkStart w:id="7" w:name="B_sens"/>
                   <w:r>
                     <w:rPr>
                       <w:rFonts w:ascii="Arial" w:hAnsi="Arial" w:cs="Arial"/>
@@ -601,15 +578,31 @@
                     </w:rPr>
                     <w:t>0</w:t>
                   </w:r>
+                  <w:bookmarkEnd w:id="7"/>
+                  <w:r>
+                    <w:rPr>
+                      <w:rFonts w:ascii="Arial" w:hAnsi="Arial" w:cs="Arial"/>
+                      <w:b/>
+                    </w:rPr>
+                    <w:t xml:space="preserve"> sensitivity, </w:t>
+                  </w:r>
+                  <w:bookmarkStart w:id="8" w:name="B_spec"/>
+                  <w:r>
+                    <w:rPr>
+                      <w:rFonts w:ascii="Arial" w:hAnsi="Arial" w:cs="Arial"/>
+                      <w:b/>
+                    </w:rPr>
+                    <w:t>0</w:t>
+                  </w:r>
                   <w:bookmarkEnd w:id="8"/>
                   <w:r>
                     <w:rPr>
                       <w:rFonts w:ascii="Arial" w:hAnsi="Arial" w:cs="Arial"/>
                       <w:b/>
                     </w:rPr>
-                    <w:t xml:space="preserve"> sensitivity, </w:t>
-                  </w:r>
-                  <w:bookmarkStart w:id="9" w:name="B_spec"/>
+                    <w:t xml:space="preserve"> specificity, </w:t>
+                  </w:r>
+                  <w:bookmarkStart w:id="9" w:name="B_fdr"/>
                   <w:r>
                     <w:rPr>
                       <w:rFonts w:ascii="Arial" w:hAnsi="Arial" w:cs="Arial"/>
@@ -618,22 +611,6 @@
                     <w:t>0</w:t>
                   </w:r>
                   <w:bookmarkEnd w:id="9"/>
-                  <w:r>
-                    <w:rPr>
-                      <w:rFonts w:ascii="Arial" w:hAnsi="Arial" w:cs="Arial"/>
-                      <w:b/>
-                    </w:rPr>
-                    <w:t xml:space="preserve"> specificity, </w:t>
-                  </w:r>
-                  <w:bookmarkStart w:id="10" w:name="B_fdr"/>
-                  <w:r>
-                    <w:rPr>
-                      <w:rFonts w:ascii="Arial" w:hAnsi="Arial" w:cs="Arial"/>
-                      <w:b/>
-                    </w:rPr>
-                    <w:t>0</w:t>
-                  </w:r>
-                  <w:bookmarkEnd w:id="10"/>
                   <w:r>
                     <w:rPr>
                       <w:rFonts w:ascii="Arial" w:hAnsi="Arial" w:cs="Arial"/>
@@ -677,14 +654,14 @@
                     </w:rPr>
                     <w:t xml:space="preserve">Missed </w:t>
                   </w:r>
-                  <w:bookmarkStart w:id="11" w:name="A"/>
+                  <w:bookmarkStart w:id="10" w:name="A"/>
                   <w:r>
                     <w:rPr>
                       <w:rFonts w:ascii="Arial" w:hAnsi="Arial" w:cs="Arial"/>
                     </w:rPr>
                     <w:t>X</w:t>
                   </w:r>
-                  <w:bookmarkEnd w:id="11"/>
+                  <w:bookmarkEnd w:id="10"/>
                   <w:r>
                     <w:rPr>
                       <w:rFonts w:ascii="Arial" w:hAnsi="Arial" w:cs="Arial"/>
@@ -740,14 +717,14 @@
                     </w:rPr>
                     <w:t xml:space="preserve">False positives at </w:t>
                   </w:r>
-                  <w:bookmarkStart w:id="12" w:name="B"/>
+                  <w:bookmarkStart w:id="11" w:name="B"/>
                   <w:r>
                     <w:rPr>
                       <w:rFonts w:ascii="Arial" w:hAnsi="Arial" w:cs="Arial"/>
                     </w:rPr>
                     <w:t>X</w:t>
                   </w:r>
-                  <w:bookmarkEnd w:id="12"/>
+                  <w:bookmarkEnd w:id="11"/>
                   <w:r>
                     <w:rPr>
                       <w:rFonts w:ascii="Arial" w:hAnsi="Arial" w:cs="Arial"/>
@@ -797,19 +774,57 @@
                       <w:rFonts w:ascii="Arial" w:hAnsi="Arial" w:cs="Arial"/>
                     </w:rPr>
                   </w:pPr>
-                  <w:bookmarkStart w:id="13" w:name="miss_variants"/>
+                  <w:bookmarkStart w:id="12" w:name="miss_variants"/>
                   <w:r>
                     <w:rPr>
                       <w:rFonts w:ascii="Arial" w:hAnsi="Arial" w:cs="Arial"/>
                     </w:rPr>
                     <w:t>X</w:t>
                   </w:r>
+                  <w:bookmarkEnd w:id="12"/>
+                  <w:r>
+                    <w:rPr>
+                      <w:rFonts w:ascii="Arial" w:hAnsi="Arial" w:cs="Arial"/>
+                    </w:rPr>
+                    <w:t xml:space="preserve"> variant</w:t>
+                  </w:r>
+                  <w:r>
+                    <w:rPr>
+                      <w:rFonts w:ascii="Arial" w:hAnsi="Arial" w:cs="Arial"/>
+                    </w:rPr>
+                    <w:t>(</w:t>
+                  </w:r>
+                  <w:r>
+                    <w:rPr>
+                      <w:rFonts w:ascii="Arial" w:hAnsi="Arial" w:cs="Arial"/>
+                    </w:rPr>
+                    <w:t>s</w:t>
+                  </w:r>
+                  <w:r>
+                    <w:rPr>
+                      <w:rFonts w:ascii="Arial" w:hAnsi="Arial" w:cs="Arial"/>
+                    </w:rPr>
+                    <w:t>)</w:t>
+                  </w:r>
+                  <w:r>
+                    <w:rPr>
+                      <w:rFonts w:ascii="Arial" w:hAnsi="Arial" w:cs="Arial"/>
+                    </w:rPr>
+                    <w:t xml:space="preserve"> and </w:t>
+                  </w:r>
+                  <w:bookmarkStart w:id="13" w:name="miss_negative"/>
+                  <w:r>
+                    <w:rPr>
+                      <w:rFonts w:ascii="Arial" w:hAnsi="Arial" w:cs="Arial"/>
+                    </w:rPr>
+                    <w:t>X</w:t>
+                  </w:r>
                   <w:bookmarkEnd w:id="13"/>
                   <w:r>
                     <w:rPr>
                       <w:rFonts w:ascii="Arial" w:hAnsi="Arial" w:cs="Arial"/>
                     </w:rPr>
-                    <w:t xml:space="preserve"> variant</w:t>
+                    <w:t xml:space="preserve"> negative site</w:t>
                   </w:r>
                   <w:r>
                     <w:rPr>
@@ -833,9 +848,9 @@
                     <w:rPr>
                       <w:rFonts w:ascii="Arial" w:hAnsi="Arial" w:cs="Arial"/>
                     </w:rPr>
-                    <w:t xml:space="preserve"> and </w:t>
-                  </w:r>
-                  <w:bookmarkStart w:id="14" w:name="miss_negative"/>
+                    <w:t xml:space="preserve"> in </w:t>
+                  </w:r>
+                  <w:bookmarkStart w:id="14" w:name="miss_samples"/>
                   <w:r>
                     <w:rPr>
                       <w:rFonts w:ascii="Arial" w:hAnsi="Arial" w:cs="Arial"/>
@@ -843,44 +858,6 @@
                     <w:t>X</w:t>
                   </w:r>
                   <w:bookmarkEnd w:id="14"/>
-                  <w:r>
-                    <w:rPr>
-                      <w:rFonts w:ascii="Arial" w:hAnsi="Arial" w:cs="Arial"/>
-                    </w:rPr>
-                    <w:t xml:space="preserve"> negative site</w:t>
-                  </w:r>
-                  <w:r>
-                    <w:rPr>
-                      <w:rFonts w:ascii="Arial" w:hAnsi="Arial" w:cs="Arial"/>
-                    </w:rPr>
-                    <w:t>(</w:t>
-                  </w:r>
-                  <w:r>
-                    <w:rPr>
-                      <w:rFonts w:ascii="Arial" w:hAnsi="Arial" w:cs="Arial"/>
-                    </w:rPr>
-                    <w:t>s</w:t>
-                  </w:r>
-                  <w:r>
-                    <w:rPr>
-                      <w:rFonts w:ascii="Arial" w:hAnsi="Arial" w:cs="Arial"/>
-                    </w:rPr>
-                    <w:t>)</w:t>
-                  </w:r>
-                  <w:r>
-                    <w:rPr>
-                      <w:rFonts w:ascii="Arial" w:hAnsi="Arial" w:cs="Arial"/>
-                    </w:rPr>
-                    <w:t xml:space="preserve"> in </w:t>
-                  </w:r>
-                  <w:bookmarkStart w:id="15" w:name="miss_samples"/>
-                  <w:r>
-                    <w:rPr>
-                      <w:rFonts w:ascii="Arial" w:hAnsi="Arial" w:cs="Arial"/>
-                    </w:rPr>
-                    <w:t>X</w:t>
-                  </w:r>
-                  <w:bookmarkEnd w:id="15"/>
                   <w:r>
                     <w:rPr>
                       <w:rFonts w:ascii="Arial" w:hAnsi="Arial" w:cs="Arial"/>
@@ -931,7 +908,6 @@
           </w:p>
         </w:tc>
       </w:tr>
-      <w:bookmarkEnd w:id="1"/>
       <w:tr>
         <w:trPr>
           <w:trHeight w:val="737"/>
@@ -1094,6 +1070,8 @@
             </w:r>
           </w:p>
         </w:tc>
+        <w:bookmarkStart w:id="15" w:name="_GoBack"/>
+        <w:bookmarkEnd w:id="15"/>
       </w:tr>
       <w:tr>
         <w:trPr>
@@ -1526,7 +1504,19 @@
       <w:rPr>
         <w:rFonts w:ascii="Arial" w:hAnsi="Arial" w:cs="Arial"/>
       </w:rPr>
-      <w:t xml:space="preserve">Date issued: </w:t>
+      <w:t>Date</w:t>
+    </w:r>
+    <w:r>
+      <w:rPr>
+        <w:rFonts w:ascii="Arial" w:hAnsi="Arial" w:cs="Arial"/>
+      </w:rPr>
+      <w:t xml:space="preserve"> printed</w:t>
+    </w:r>
+    <w:r>
+      <w:rPr>
+        <w:rFonts w:ascii="Arial" w:hAnsi="Arial" w:cs="Arial"/>
+      </w:rPr>
+      <w:t xml:space="preserve">: </w:t>
     </w:r>
     <w:r>
       <w:rPr>
@@ -1551,7 +1541,7 @@
         <w:rFonts w:ascii="Arial" w:hAnsi="Arial" w:cs="Arial"/>
         <w:noProof/>
       </w:rPr>
-      <w:t>2018-06-13</w:t>
+      <w:t>2018-07-24</w:t>
     </w:r>
     <w:r>
       <w:rPr>
@@ -3747,7 +3737,7 @@
 </file>
 
 <file path=customXml/itemProps1.xml><?xml version="1.0" encoding="utf-8"?>
-<ds:datastoreItem xmlns:ds="http://schemas.openxmlformats.org/officeDocument/2006/customXml" ds:itemID="{92C49735-80A3-4496-BBCB-F62402CD82C5}">
+<ds:datastoreItem xmlns:ds="http://schemas.openxmlformats.org/officeDocument/2006/customXml" ds:itemID="{03C86713-8847-41B1-8761-343D392D2771}">
   <ds:schemaRefs>
     <ds:schemaRef ds:uri="http://schemas.openxmlformats.org/officeDocument/2006/bibliography"/>
   </ds:schemaRefs>

</xml_diff>